<commit_message>
Updated deliverable to specifications
</commit_message>
<xml_diff>
--- a/Milestone 1 Deliverable.docx
+++ b/Milestone 1 Deliverable.docx
@@ -4,18 +4,409 @@
   <w:body>
     <w:p>
       <w:pPr>
-        <w:rPr>
-          <w:b/>
-        </w:rPr>
-      </w:pPr>
-      <w:r>
-        <w:rPr>
-          <w:b/>
-        </w:rPr>
-        <w:t>The Freelancers - Campus Snapshots</w:t>
-      </w:r>
+        <w:jc w:val="center"/>
+        <w:rPr>
+          <w:b/>
+        </w:rPr>
+      </w:pPr>
+      <w:r>
+        <w:rPr>
+          <w:b/>
+        </w:rPr>
+        <w:t>CEN 4010 Principles of Software Engineering</w:t>
+      </w:r>
+    </w:p>
+    <w:p>
+      <w:pPr>
+        <w:jc w:val="center"/>
+        <w:rPr>
+          <w:b/>
+        </w:rPr>
+      </w:pPr>
+      <w:r>
+        <w:rPr>
+          <w:b/>
+        </w:rPr>
+        <w:t>Fall 2019</w:t>
+      </w:r>
+    </w:p>
+    <w:p>
+      <w:pPr>
+        <w:jc w:val="center"/>
+        <w:rPr>
+          <w:b/>
+        </w:rPr>
+      </w:pPr>
+      <w:r>
+        <w:rPr>
+          <w:b/>
+        </w:rPr>
+        <w:t>Team 4</w:t>
+      </w:r>
+    </w:p>
+    <w:p>
+      <w:pPr>
+        <w:jc w:val="center"/>
+        <w:rPr>
+          <w:b/>
+        </w:rPr>
+      </w:pPr>
+    </w:p>
+    <w:p>
+      <w:pPr>
+        <w:jc w:val="center"/>
+        <w:rPr>
+          <w:b/>
+        </w:rPr>
+      </w:pPr>
+    </w:p>
+    <w:p>
+      <w:pPr>
+        <w:jc w:val="center"/>
+        <w:rPr>
+          <w:b/>
+        </w:rPr>
+      </w:pPr>
+      <w:r>
+        <w:rPr>
+          <w:b/>
+        </w:rPr>
+        <w:t>Milestone 1 Project Proposal and High-Level Description</w:t>
+      </w:r>
+    </w:p>
+    <w:p>
+      <w:pPr>
+        <w:jc w:val="center"/>
+        <w:rPr>
+          <w:b/>
+        </w:rPr>
+      </w:pPr>
+    </w:p>
+    <w:p>
+      <w:pPr>
+        <w:jc w:val="center"/>
+        <w:rPr>
+          <w:b/>
+        </w:rPr>
+      </w:pPr>
+    </w:p>
+    <w:p>
+      <w:pPr>
+        <w:jc w:val="center"/>
+        <w:rPr>
+          <w:b/>
+          <w:sz w:val="32"/>
+          <w:szCs w:val="32"/>
+        </w:rPr>
+      </w:pPr>
+    </w:p>
+    <w:p>
+      <w:pPr>
+        <w:jc w:val="center"/>
+        <w:rPr>
+          <w:b/>
+          <w:sz w:val="32"/>
+          <w:szCs w:val="32"/>
+        </w:rPr>
+      </w:pPr>
+    </w:p>
+    <w:p>
+      <w:pPr>
+        <w:jc w:val="center"/>
+        <w:rPr>
+          <w:b/>
+          <w:sz w:val="32"/>
+          <w:szCs w:val="32"/>
+        </w:rPr>
+      </w:pPr>
+    </w:p>
+    <w:p>
+      <w:pPr>
+        <w:jc w:val="center"/>
+        <w:rPr>
+          <w:b/>
+          <w:sz w:val="32"/>
+          <w:szCs w:val="32"/>
+        </w:rPr>
+      </w:pPr>
+    </w:p>
+    <w:p>
+      <w:pPr>
+        <w:jc w:val="center"/>
+        <w:rPr>
+          <w:b/>
+          <w:sz w:val="32"/>
+          <w:szCs w:val="32"/>
+        </w:rPr>
+      </w:pPr>
+    </w:p>
+    <w:p>
+      <w:pPr>
+        <w:jc w:val="center"/>
+        <w:rPr>
+          <w:b/>
+          <w:sz w:val="32"/>
+          <w:szCs w:val="32"/>
+        </w:rPr>
+      </w:pPr>
+    </w:p>
+    <w:p>
+      <w:pPr>
+        <w:jc w:val="center"/>
+        <w:rPr>
+          <w:b/>
+          <w:sz w:val="28"/>
+          <w:szCs w:val="28"/>
+        </w:rPr>
+      </w:pPr>
+      <w:r>
+        <w:rPr>
+          <w:b/>
+          <w:sz w:val="28"/>
+          <w:szCs w:val="28"/>
+        </w:rPr>
+        <w:t>The Freelancers</w:t>
+      </w:r>
+    </w:p>
+    <w:p>
+      <w:pPr>
+        <w:jc w:val="center"/>
+        <w:rPr>
+          <w:b/>
+          <w:sz w:val="36"/>
+          <w:szCs w:val="36"/>
+        </w:rPr>
+      </w:pPr>
+      <w:r>
+        <w:rPr>
+          <w:b/>
+          <w:sz w:val="36"/>
+          <w:szCs w:val="36"/>
+        </w:rPr>
+        <w:t>Campus Snapshots</w:t>
+      </w:r>
+    </w:p>
+    <w:p>
+      <w:pPr>
+        <w:jc w:val="center"/>
+        <w:rPr>
+          <w:b/>
+          <w:sz w:val="28"/>
+          <w:szCs w:val="28"/>
+        </w:rPr>
+      </w:pPr>
     </w:p>
     <w:p/>
+    <w:p/>
+    <w:p/>
+    <w:p/>
+    <w:p/>
+    <w:p/>
+    <w:p/>
+    <w:p/>
+    <w:p/>
+    <w:p/>
+    <w:p/>
+    <w:p/>
+    <w:p>
+      <w:pPr>
+        <w:rPr>
+          <w:b/>
+          <w:bCs/>
+        </w:rPr>
+      </w:pPr>
+      <w:r>
+        <w:rPr>
+          <w:b/>
+          <w:bCs/>
+        </w:rPr>
+        <w:t>Members:</w:t>
+      </w:r>
+    </w:p>
+    <w:p>
+      <w:pPr>
+        <w:rPr>
+          <w:b/>
+          <w:bCs/>
+        </w:rPr>
+      </w:pPr>
+      <w:r>
+        <w:rPr>
+          <w:b/>
+          <w:bCs/>
+        </w:rPr>
+        <w:t>Aaron Haim – ahaim2016@fau.edu</w:t>
+      </w:r>
+    </w:p>
+    <w:p>
+      <w:pPr>
+        <w:rPr>
+          <w:b/>
+          <w:bCs/>
+        </w:rPr>
+      </w:pPr>
+      <w:r>
+        <w:rPr>
+          <w:b/>
+          <w:bCs/>
+        </w:rPr>
+        <w:t xml:space="preserve">Daniel </w:t>
+      </w:r>
+      <w:proofErr w:type="spellStart"/>
+      <w:r>
+        <w:rPr>
+          <w:b/>
+          <w:bCs/>
+        </w:rPr>
+        <w:t>Fradlin</w:t>
+      </w:r>
+      <w:proofErr w:type="spellEnd"/>
+      <w:r>
+        <w:rPr>
+          <w:b/>
+          <w:bCs/>
+        </w:rPr>
+        <w:t xml:space="preserve"> – </w:t>
+      </w:r>
+      <w:r>
+        <w:rPr>
+          <w:b/>
+          <w:bCs/>
+        </w:rPr>
+        <w:t>dfradlin2017</w:t>
+      </w:r>
+      <w:r>
+        <w:rPr>
+          <w:b/>
+          <w:bCs/>
+        </w:rPr>
+        <w:t>@fau.edu</w:t>
+      </w:r>
+    </w:p>
+    <w:p>
+      <w:pPr>
+        <w:rPr>
+          <w:b/>
+          <w:bCs/>
+        </w:rPr>
+      </w:pPr>
+      <w:r>
+        <w:rPr>
+          <w:b/>
+          <w:bCs/>
+        </w:rPr>
+        <w:t xml:space="preserve">Richard </w:t>
+      </w:r>
+      <w:proofErr w:type="spellStart"/>
+      <w:r>
+        <w:rPr>
+          <w:b/>
+          <w:bCs/>
+        </w:rPr>
+        <w:t>Urena</w:t>
+      </w:r>
+      <w:proofErr w:type="spellEnd"/>
+      <w:r>
+        <w:rPr>
+          <w:b/>
+          <w:bCs/>
+        </w:rPr>
+        <w:t xml:space="preserve"> – </w:t>
+      </w:r>
+      <w:r>
+        <w:rPr>
+          <w:b/>
+          <w:bCs/>
+        </w:rPr>
+        <w:t>urenar2016</w:t>
+      </w:r>
+      <w:r>
+        <w:rPr>
+          <w:b/>
+          <w:bCs/>
+        </w:rPr>
+        <w:t>@fau.edu</w:t>
+      </w:r>
+    </w:p>
+    <w:p>
+      <w:pPr>
+        <w:rPr>
+          <w:b/>
+          <w:bCs/>
+        </w:rPr>
+      </w:pPr>
+      <w:proofErr w:type="spellStart"/>
+      <w:r>
+        <w:rPr>
+          <w:b/>
+          <w:bCs/>
+        </w:rPr>
+        <w:t>Yiyang</w:t>
+      </w:r>
+      <w:proofErr w:type="spellEnd"/>
+      <w:r>
+        <w:rPr>
+          <w:b/>
+          <w:bCs/>
+        </w:rPr>
+        <w:t xml:space="preserve"> Liu – </w:t>
+      </w:r>
+      <w:r>
+        <w:rPr>
+          <w:b/>
+          <w:bCs/>
+        </w:rPr>
+        <w:t>yliu2015</w:t>
+      </w:r>
+      <w:r>
+        <w:rPr>
+          <w:b/>
+          <w:bCs/>
+        </w:rPr>
+        <w:t>@fau.edu</w:t>
+      </w:r>
+    </w:p>
+    <w:p>
+      <w:bookmarkStart w:id="0" w:name="_GoBack"/>
+      <w:bookmarkEnd w:id="0"/>
+    </w:p>
+    <w:p/>
+    <w:p/>
+    <w:p/>
+    <w:p>
+      <w:pPr>
+        <w:rPr>
+          <w:b/>
+          <w:bCs/>
+        </w:rPr>
+      </w:pPr>
+      <w:r>
+        <w:rPr>
+          <w:b/>
+          <w:bCs/>
+        </w:rPr>
+        <w:t>Revision 1: September 28, 2019</w:t>
+      </w:r>
+    </w:p>
+    <w:p>
+      <w:pPr>
+        <w:rPr>
+          <w:b/>
+          <w:bCs/>
+          <w:sz w:val="18"/>
+          <w:szCs w:val="18"/>
+        </w:rPr>
+      </w:pPr>
+      <w:r>
+        <w:rPr>
+          <w:b/>
+          <w:bCs/>
+          <w:sz w:val="18"/>
+          <w:szCs w:val="18"/>
+        </w:rPr>
+        <w:t>Created September 23, 2019</w:t>
+      </w:r>
+    </w:p>
     <w:p>
       <w:pPr>
         <w:rPr>
@@ -30,6 +421,7 @@
           <w:sz w:val="24"/>
           <w:szCs w:val="24"/>
         </w:rPr>
+        <w:lastRenderedPageBreak/>
         <w:t xml:space="preserve">Executive Summary: </w:t>
       </w:r>
     </w:p>
@@ -194,7 +586,7 @@
               <w:rPr>
                 <w:b/>
               </w:rPr>
-              <w:t>FAU Web System</w:t>
+              <w:t>Campus Snapshots</w:t>
             </w:r>
           </w:p>
         </w:tc>
@@ -627,11 +1019,11 @@
     <w:p>
       <w:r>
         <w:tab/>
-        <w:t xml:space="preserve">As for the information in the table, there really is not a major competitor in this field since most campuses handle this information on their own. The closest campus app has to be the FAU Mobile App while the closest global app is the WAZE app. Neither of these have any sort of reporting system implemented or have any major way to update user sightings automatically. </w:t>
+        <w:t xml:space="preserve">As for the information in the table, there really is not a major competitor in this field since most campuses handle this information on their own. The closest campus app has to be the FAU Mobile App while the closest global app is the WAZE app. Neither of these have any sort of reporting system implemented or have any major way to update user sightings automatically. Our web system allows students to report issues and events to a database instantaneously and updates on the map. You can check on administration marked statuses to view the progress of </w:t>
       </w:r>
       <w:r>
         <w:lastRenderedPageBreak/>
-        <w:t>Our web system allows students to report issues and events to a database instantaneously and updates on the map. You can check on administration marked statuses to view the progress of how the issue is being handled or what event is currently going on. You can also read the information provided by administration and/or students to see what the issue or event going on is. Finally, there is a way to search the campus buildings as the FAU Mobile App does but with the power to see what is specifically happening in that building. This is not a standardized industry allowing for even basic implementation to have massive benefits with the use of students participating in spreading the word.</w:t>
+        <w:t>how the issue is being handled or what event is currently going on. You can also read the information provided by administration and/or students to see what the issue or event going on is. Finally, there is a way to search the campus buildings as the FAU Mobile App does but with the power to see what is specifically happening in that building. This is not a standardized industry allowing for even basic implementation to have massive benefits with the use of students participating in spreading the word.</w:t>
       </w:r>
     </w:p>
     <w:p>
@@ -932,6 +1324,7 @@
         <w:rPr>
           <w:b/>
         </w:rPr>
+        <w:lastRenderedPageBreak/>
         <w:t>Non-Functional Requirements:</w:t>
       </w:r>
     </w:p>
@@ -986,8 +1379,13 @@
           <w:numId w:val="3"/>
         </w:numPr>
       </w:pPr>
-      <w:r>
-        <w:t xml:space="preserve">Javascript, SQL, HTML, and CSS will be the main focus languages used to develop </w:t>
+      <w:proofErr w:type="spellStart"/>
+      <w:r>
+        <w:t>Javascript</w:t>
+      </w:r>
+      <w:proofErr w:type="spellEnd"/>
+      <w:r>
+        <w:t xml:space="preserve">, SQL, HTML, and CSS will be the main focus languages used to develop </w:t>
       </w:r>
       <w:r>
         <w:rPr>
@@ -1056,9 +1454,11 @@
           <w:numId w:val="4"/>
         </w:numPr>
       </w:pPr>
+      <w:proofErr w:type="spellStart"/>
       <w:r>
         <w:t>Javascript</w:t>
       </w:r>
+      <w:proofErr w:type="spellEnd"/>
     </w:p>
     <w:p>
       <w:pPr>
@@ -1100,9 +1500,11 @@
           <w:numId w:val="4"/>
         </w:numPr>
       </w:pPr>
+      <w:proofErr w:type="spellStart"/>
       <w:r>
         <w:t>Github</w:t>
       </w:r>
+      <w:proofErr w:type="spellEnd"/>
     </w:p>
     <w:p>
       <w:pPr>
@@ -1264,7 +1666,21 @@
         <w:rPr>
           <w:b/>
         </w:rPr>
-        <w:t>Scrum and Github Master</w:t>
+        <w:t xml:space="preserve">Scrum and </w:t>
+      </w:r>
+      <w:proofErr w:type="spellStart"/>
+      <w:r>
+        <w:rPr>
+          <w:b/>
+        </w:rPr>
+        <w:t>Github</w:t>
+      </w:r>
+      <w:proofErr w:type="spellEnd"/>
+      <w:r>
+        <w:rPr>
+          <w:b/>
+        </w:rPr>
+        <w:t xml:space="preserve"> Master</w:t>
       </w:r>
     </w:p>
     <w:p>
@@ -1298,8 +1714,16 @@
         <w:rPr>
           <w:b/>
         </w:rPr>
-        <w:t>Daniel Fradlin</w:t>
-      </w:r>
+        <w:t xml:space="preserve">Daniel </w:t>
+      </w:r>
+      <w:proofErr w:type="spellStart"/>
+      <w:r>
+        <w:rPr>
+          <w:b/>
+        </w:rPr>
+        <w:t>Fradlin</w:t>
+      </w:r>
+      <w:proofErr w:type="spellEnd"/>
     </w:p>
     <w:p>
       <w:pPr>
@@ -1332,8 +1756,16 @@
         <w:rPr>
           <w:b/>
         </w:rPr>
-        <w:t>Richard Urena</w:t>
-      </w:r>
+        <w:t xml:space="preserve">Richard </w:t>
+      </w:r>
+      <w:proofErr w:type="spellStart"/>
+      <w:r>
+        <w:rPr>
+          <w:b/>
+        </w:rPr>
+        <w:t>Urena</w:t>
+      </w:r>
+      <w:proofErr w:type="spellEnd"/>
     </w:p>
     <w:p>
       <w:pPr>
@@ -1362,11 +1794,19 @@
           <w:b/>
         </w:rPr>
       </w:pPr>
-      <w:r>
-        <w:rPr>
-          <w:b/>
-        </w:rPr>
-        <w:t>Yiyang Liu</w:t>
+      <w:proofErr w:type="spellStart"/>
+      <w:r>
+        <w:rPr>
+          <w:b/>
+        </w:rPr>
+        <w:t>Yiyang</w:t>
+      </w:r>
+      <w:proofErr w:type="spellEnd"/>
+      <w:r>
+        <w:rPr>
+          <w:b/>
+        </w:rPr>
+        <w:t xml:space="preserve"> Liu</w:t>
       </w:r>
     </w:p>
     <w:p>
@@ -1437,6 +1877,7 @@
         <w:rPr>
           <w:b/>
         </w:rPr>
+        <w:lastRenderedPageBreak/>
         <w:t>Basic Means of Communications - DONE</w:t>
       </w:r>
     </w:p>
@@ -1484,11 +1925,19 @@
           <w:b/>
         </w:rPr>
       </w:pPr>
-      <w:r>
-        <w:rPr>
-          <w:b/>
-        </w:rPr>
-        <w:t>Github Master Chosen - DONE</w:t>
+      <w:proofErr w:type="spellStart"/>
+      <w:r>
+        <w:rPr>
+          <w:b/>
+        </w:rPr>
+        <w:t>Github</w:t>
+      </w:r>
+      <w:proofErr w:type="spellEnd"/>
+      <w:r>
+        <w:rPr>
+          <w:b/>
+        </w:rPr>
+        <w:t xml:space="preserve"> Master Chosen - DONE</w:t>
       </w:r>
     </w:p>
     <w:p>
@@ -1542,10 +1991,7 @@
         <w:t>Team Lead Ensures Members Agree/Understand M1 - DONE</w:t>
       </w:r>
     </w:p>
-    <w:p>
-      <w:bookmarkStart w:id="0" w:name="_GoBack"/>
-      <w:bookmarkEnd w:id="0"/>
-    </w:p>
+    <w:p/>
     <w:sectPr>
       <w:pgSz w:w="12240" w:h="15840"/>
       <w:pgMar w:top="1440" w:right="1440" w:bottom="1440" w:left="1440" w:header="720" w:footer="720" w:gutter="0"/>
@@ -2400,15 +2846,6 @@
   </w:abstractNum>
   <w:num w:numId="1">
     <w:abstractNumId w:val="3"/>
-    <w:lvlOverride w:ilvl="0"/>
-    <w:lvlOverride w:ilvl="1"/>
-    <w:lvlOverride w:ilvl="2"/>
-    <w:lvlOverride w:ilvl="3"/>
-    <w:lvlOverride w:ilvl="4"/>
-    <w:lvlOverride w:ilvl="5"/>
-    <w:lvlOverride w:ilvl="6"/>
-    <w:lvlOverride w:ilvl="7"/>
-    <w:lvlOverride w:ilvl="8"/>
   </w:num>
   <w:num w:numId="2">
     <w:abstractNumId w:val="2"/>
@@ -2472,39 +2909,12 @@
   </w:num>
   <w:num w:numId="4">
     <w:abstractNumId w:val="5"/>
-    <w:lvlOverride w:ilvl="0"/>
-    <w:lvlOverride w:ilvl="1"/>
-    <w:lvlOverride w:ilvl="2"/>
-    <w:lvlOverride w:ilvl="3"/>
-    <w:lvlOverride w:ilvl="4"/>
-    <w:lvlOverride w:ilvl="5"/>
-    <w:lvlOverride w:ilvl="6"/>
-    <w:lvlOverride w:ilvl="7"/>
-    <w:lvlOverride w:ilvl="8"/>
   </w:num>
   <w:num w:numId="5">
     <w:abstractNumId w:val="0"/>
-    <w:lvlOverride w:ilvl="0"/>
-    <w:lvlOverride w:ilvl="1"/>
-    <w:lvlOverride w:ilvl="2"/>
-    <w:lvlOverride w:ilvl="3"/>
-    <w:lvlOverride w:ilvl="4"/>
-    <w:lvlOverride w:ilvl="5"/>
-    <w:lvlOverride w:ilvl="6"/>
-    <w:lvlOverride w:ilvl="7"/>
-    <w:lvlOverride w:ilvl="8"/>
   </w:num>
   <w:num w:numId="6">
     <w:abstractNumId w:val="1"/>
-    <w:lvlOverride w:ilvl="0"/>
-    <w:lvlOverride w:ilvl="1"/>
-    <w:lvlOverride w:ilvl="2"/>
-    <w:lvlOverride w:ilvl="3"/>
-    <w:lvlOverride w:ilvl="4"/>
-    <w:lvlOverride w:ilvl="5"/>
-    <w:lvlOverride w:ilvl="6"/>
-    <w:lvlOverride w:ilvl="7"/>
-    <w:lvlOverride w:ilvl="8"/>
   </w:num>
 </w:numbering>
 </file>

</xml_diff>